<commit_message>
Final version of the document
</commit_message>
<xml_diff>
--- a/Assignment_4/A4-document.docx
+++ b/Assignment_4/A4-document.docx
@@ -86,7 +86,31 @@
           <w:szCs w:val="28"/>
           <w:shd w:val="clear" w:color="auto" w:fill="FFFFFF"/>
         </w:rPr>
-        <w:t xml:space="preserve">                                                                 </w:t>
+        <w:t xml:space="preserve">                 </w:t>
+      </w:r>
+      <w:r>
+        <w:rPr>
+          <w:rFonts w:ascii="Cambria" w:eastAsiaTheme="majorEastAsia" w:hAnsi="Cambria" w:cstheme="majorBidi"/>
+          <w:b/>
+          <w:bCs/>
+          <w:color w:val="002060"/>
+          <w:sz w:val="28"/>
+          <w:szCs w:val="28"/>
+          <w:shd w:val="clear" w:color="auto" w:fill="FFFFFF"/>
+        </w:rPr>
+        <w:t xml:space="preserve">                              </w:t>
+      </w:r>
+      <w:r>
+        <w:rPr>
+          <w:rFonts w:ascii="Cambria" w:eastAsiaTheme="majorEastAsia" w:hAnsi="Cambria" w:cstheme="majorBidi"/>
+          <w:b/>
+          <w:bCs/>
+          <w:color w:val="002060"/>
+          <w:sz w:val="28"/>
+          <w:szCs w:val="28"/>
+          <w:shd w:val="clear" w:color="auto" w:fill="FFFFFF"/>
+        </w:rPr>
+        <w:t xml:space="preserve">            </w:t>
       </w:r>
       <w:r>
         <w:rPr>
@@ -145,7 +169,7 @@
           <w:szCs w:val="28"/>
           <w:shd w:val="clear" w:color="auto" w:fill="FFFFFF"/>
         </w:rPr>
-        <w:t xml:space="preserve">                                                       </w:t>
+        <w:t xml:space="preserve">                                         </w:t>
       </w:r>
       <w:r>
         <w:rPr>
@@ -155,7 +179,41 @@
           <w:szCs w:val="28"/>
           <w:shd w:val="clear" w:color="auto" w:fill="FFFFFF"/>
         </w:rPr>
-        <w:t xml:space="preserve">            </w:t>
+        <w:t xml:space="preserve">   </w:t>
+      </w:r>
+      <w:r>
+        <w:rPr>
+          <w:rFonts w:ascii="Cambria" w:eastAsiaTheme="majorEastAsia" w:hAnsi="Cambria" w:cstheme="majorBidi"/>
+          <w:b/>
+          <w:bCs/>
+          <w:color w:val="002060"/>
+          <w:sz w:val="28"/>
+          <w:szCs w:val="28"/>
+          <w:shd w:val="clear" w:color="auto" w:fill="FFFFFF"/>
+        </w:rPr>
+        <w:t xml:space="preserve">        </w:t>
+      </w:r>
+      <w:r>
+        <w:rPr>
+          <w:rFonts w:ascii="Cambria" w:eastAsiaTheme="majorEastAsia" w:hAnsi="Cambria" w:cstheme="majorBidi"/>
+          <w:b/>
+          <w:bCs/>
+          <w:color w:val="002060"/>
+          <w:sz w:val="28"/>
+          <w:szCs w:val="28"/>
+          <w:shd w:val="clear" w:color="auto" w:fill="FFFFFF"/>
+        </w:rPr>
+        <w:t xml:space="preserve"> </w:t>
+      </w:r>
+      <w:r>
+        <w:rPr>
+          <w:rFonts w:ascii="Cambria" w:eastAsiaTheme="majorEastAsia" w:hAnsi="Cambria" w:cstheme="majorBidi"/>
+          <w:color w:val="002060"/>
+          <w:sz w:val="28"/>
+          <w:szCs w:val="28"/>
+          <w:shd w:val="clear" w:color="auto" w:fill="FFFFFF"/>
+        </w:rPr>
+        <w:t xml:space="preserve">         </w:t>
       </w:r>
       <w:r>
         <w:rPr>
@@ -244,7 +302,29 @@
           <w:szCs w:val="28"/>
           <w:shd w:val="clear" w:color="auto" w:fill="FFFFFF"/>
         </w:rPr>
-        <w:t xml:space="preserve">                                                                             </w:t>
+        <w:t xml:space="preserve">                            </w:t>
+      </w:r>
+      <w:r>
+        <w:rPr>
+          <w:rFonts w:ascii="Cambria" w:eastAsiaTheme="majorEastAsia" w:hAnsi="Cambria" w:cstheme="majorBidi"/>
+          <w:b/>
+          <w:bCs/>
+          <w:color w:val="002060"/>
+          <w:sz w:val="28"/>
+          <w:szCs w:val="28"/>
+          <w:shd w:val="clear" w:color="auto" w:fill="FFFFFF"/>
+        </w:rPr>
+        <w:t xml:space="preserve">         </w:t>
+      </w:r>
+      <w:r>
+        <w:rPr>
+          <w:rFonts w:ascii="Cambria" w:eastAsiaTheme="majorEastAsia" w:hAnsi="Cambria" w:cstheme="majorBidi"/>
+          <w:color w:val="002060"/>
+          <w:sz w:val="28"/>
+          <w:szCs w:val="28"/>
+          <w:shd w:val="clear" w:color="auto" w:fill="FFFFFF"/>
+        </w:rPr>
+        <w:t xml:space="preserve">                                   </w:t>
       </w:r>
       <w:r>
         <w:rPr>
@@ -269,15 +349,16 @@
     </w:p>
     <w:p>
       <w:pPr>
-        <w:pStyle w:val="Heading1"/>
+        <w:jc w:val="both"/>
       </w:pPr>
       <w:r>
-        <w:t>Main task:</w:t>
-      </w:r>
-    </w:p>
-    <w:p>
-      <w:r>
-        <w:t>The task is designing a neural network that learns how to label the housing numbers.</w:t>
+        <w:t>The</w:t>
+      </w:r>
+      <w:r>
+        <w:t xml:space="preserve"> aim of this assignment is</w:t>
+      </w:r>
+      <w:r>
+        <w:t xml:space="preserve"> designing a neural network that learns how to label the housing numbers.</w:t>
       </w:r>
     </w:p>
     <w:p>
@@ -385,11 +466,6 @@
       <w:r>
         <w:t>.</w:t>
       </w:r>
-    </w:p>
-    <w:p>
-      <w:pPr>
-        <w:jc w:val="both"/>
-      </w:pPr>
     </w:p>
     <w:p>
       <w:pPr>
@@ -417,24 +493,25 @@
     <w:tbl>
       <w:tblPr>
         <w:tblStyle w:val="GridTable4"/>
-        <w:tblW w:w="0" w:type="auto"/>
+        <w:tblW w:w="9637" w:type="dxa"/>
         <w:tblLook w:val="04A0" w:firstRow="1" w:lastRow="0" w:firstColumn="1" w:lastColumn="0" w:noHBand="0" w:noVBand="1"/>
       </w:tblPr>
       <w:tblGrid>
-        <w:gridCol w:w="998"/>
-        <w:gridCol w:w="1407"/>
-        <w:gridCol w:w="2268"/>
-        <w:gridCol w:w="2977"/>
-        <w:gridCol w:w="1700"/>
+        <w:gridCol w:w="1028"/>
+        <w:gridCol w:w="1450"/>
+        <w:gridCol w:w="2338"/>
+        <w:gridCol w:w="3069"/>
+        <w:gridCol w:w="1752"/>
       </w:tblGrid>
       <w:tr>
         <w:trPr>
           <w:cnfStyle w:val="100000000000" w:firstRow="1" w:lastRow="0" w:firstColumn="0" w:lastColumn="0" w:oddVBand="0" w:evenVBand="0" w:oddHBand="0" w:evenHBand="0" w:firstRowFirstColumn="0" w:firstRowLastColumn="0" w:lastRowFirstColumn="0" w:lastRowLastColumn="0"/>
+          <w:trHeight w:val="251"/>
         </w:trPr>
         <w:tc>
           <w:tcPr>
             <w:cnfStyle w:val="001000000000" w:firstRow="0" w:lastRow="0" w:firstColumn="1" w:lastColumn="0" w:oddVBand="0" w:evenVBand="0" w:oddHBand="0" w:evenHBand="0" w:firstRowFirstColumn="0" w:firstRowLastColumn="0" w:lastRowFirstColumn="0" w:lastRowLastColumn="0"/>
-            <w:tcW w:w="998" w:type="dxa"/>
+            <w:tcW w:w="1028" w:type="dxa"/>
           </w:tcPr>
           <w:p>
             <w:r>
@@ -444,7 +521,7 @@
         </w:tc>
         <w:tc>
           <w:tcPr>
-            <w:tcW w:w="1407" w:type="dxa"/>
+            <w:tcW w:w="1450" w:type="dxa"/>
           </w:tcPr>
           <w:p>
             <w:pPr>
@@ -457,7 +534,7 @@
         </w:tc>
         <w:tc>
           <w:tcPr>
-            <w:tcW w:w="2268" w:type="dxa"/>
+            <w:tcW w:w="2338" w:type="dxa"/>
           </w:tcPr>
           <w:p>
             <w:pPr>
@@ -470,7 +547,7 @@
         </w:tc>
         <w:tc>
           <w:tcPr>
-            <w:tcW w:w="2977" w:type="dxa"/>
+            <w:tcW w:w="3069" w:type="dxa"/>
           </w:tcPr>
           <w:p>
             <w:pPr>
@@ -483,7 +560,7 @@
         </w:tc>
         <w:tc>
           <w:tcPr>
-            <w:tcW w:w="1700" w:type="dxa"/>
+            <w:tcW w:w="1752" w:type="dxa"/>
           </w:tcPr>
           <w:p>
             <w:pPr>
@@ -503,11 +580,12 @@
       <w:tr>
         <w:trPr>
           <w:cnfStyle w:val="000000100000" w:firstRow="0" w:lastRow="0" w:firstColumn="0" w:lastColumn="0" w:oddVBand="0" w:evenVBand="0" w:oddHBand="1" w:evenHBand="0" w:firstRowFirstColumn="0" w:firstRowLastColumn="0" w:lastRowFirstColumn="0" w:lastRowLastColumn="0"/>
+          <w:trHeight w:val="251"/>
         </w:trPr>
         <w:tc>
           <w:tcPr>
             <w:cnfStyle w:val="001000000000" w:firstRow="0" w:lastRow="0" w:firstColumn="1" w:lastColumn="0" w:oddVBand="0" w:evenVBand="0" w:oddHBand="0" w:evenHBand="0" w:firstRowFirstColumn="0" w:firstRowLastColumn="0" w:lastRowFirstColumn="0" w:lastRowLastColumn="0"/>
-            <w:tcW w:w="998" w:type="dxa"/>
+            <w:tcW w:w="1028" w:type="dxa"/>
           </w:tcPr>
           <w:p>
             <w:r>
@@ -517,7 +595,7 @@
         </w:tc>
         <w:tc>
           <w:tcPr>
-            <w:tcW w:w="1407" w:type="dxa"/>
+            <w:tcW w:w="1450" w:type="dxa"/>
           </w:tcPr>
           <w:p>
             <w:pPr>
@@ -530,7 +608,7 @@
         </w:tc>
         <w:tc>
           <w:tcPr>
-            <w:tcW w:w="2268" w:type="dxa"/>
+            <w:tcW w:w="2338" w:type="dxa"/>
           </w:tcPr>
           <w:p>
             <w:pPr>
@@ -546,7 +624,7 @@
         </w:tc>
         <w:tc>
           <w:tcPr>
-            <w:tcW w:w="2977" w:type="dxa"/>
+            <w:tcW w:w="3069" w:type="dxa"/>
           </w:tcPr>
           <w:p>
             <w:pPr>
@@ -561,7 +639,7 @@
         </w:tc>
         <w:tc>
           <w:tcPr>
-            <w:tcW w:w="1700" w:type="dxa"/>
+            <w:tcW w:w="1752" w:type="dxa"/>
           </w:tcPr>
           <w:p>
             <w:pPr>
@@ -571,10 +649,13 @@
         </w:tc>
       </w:tr>
       <w:tr>
+        <w:trPr>
+          <w:trHeight w:val="251"/>
+        </w:trPr>
         <w:tc>
           <w:tcPr>
             <w:cnfStyle w:val="001000000000" w:firstRow="0" w:lastRow="0" w:firstColumn="1" w:lastColumn="0" w:oddVBand="0" w:evenVBand="0" w:oddHBand="0" w:evenHBand="0" w:firstRowFirstColumn="0" w:firstRowLastColumn="0" w:lastRowFirstColumn="0" w:lastRowLastColumn="0"/>
-            <w:tcW w:w="998" w:type="dxa"/>
+            <w:tcW w:w="1028" w:type="dxa"/>
           </w:tcPr>
           <w:p>
             <w:r>
@@ -584,7 +665,7 @@
         </w:tc>
         <w:tc>
           <w:tcPr>
-            <w:tcW w:w="1407" w:type="dxa"/>
+            <w:tcW w:w="1450" w:type="dxa"/>
           </w:tcPr>
           <w:p>
             <w:pPr>
@@ -597,7 +678,7 @@
         </w:tc>
         <w:tc>
           <w:tcPr>
-            <w:tcW w:w="2268" w:type="dxa"/>
+            <w:tcW w:w="2338" w:type="dxa"/>
           </w:tcPr>
           <w:p>
             <w:pPr>
@@ -628,7 +709,7 @@
         </w:tc>
         <w:tc>
           <w:tcPr>
-            <w:tcW w:w="2977" w:type="dxa"/>
+            <w:tcW w:w="3069" w:type="dxa"/>
           </w:tcPr>
           <w:p>
             <w:pPr>
@@ -643,7 +724,7 @@
         </w:tc>
         <w:tc>
           <w:tcPr>
-            <w:tcW w:w="1700" w:type="dxa"/>
+            <w:tcW w:w="1752" w:type="dxa"/>
           </w:tcPr>
           <w:p>
             <w:pPr>
@@ -655,11 +736,12 @@
       <w:tr>
         <w:trPr>
           <w:cnfStyle w:val="000000100000" w:firstRow="0" w:lastRow="0" w:firstColumn="0" w:lastColumn="0" w:oddVBand="0" w:evenVBand="0" w:oddHBand="1" w:evenHBand="0" w:firstRowFirstColumn="0" w:firstRowLastColumn="0" w:lastRowFirstColumn="0" w:lastRowLastColumn="0"/>
+          <w:trHeight w:val="242"/>
         </w:trPr>
         <w:tc>
           <w:tcPr>
             <w:cnfStyle w:val="001000000000" w:firstRow="0" w:lastRow="0" w:firstColumn="1" w:lastColumn="0" w:oddVBand="0" w:evenVBand="0" w:oddHBand="0" w:evenHBand="0" w:firstRowFirstColumn="0" w:firstRowLastColumn="0" w:lastRowFirstColumn="0" w:lastRowLastColumn="0"/>
-            <w:tcW w:w="998" w:type="dxa"/>
+            <w:tcW w:w="1028" w:type="dxa"/>
           </w:tcPr>
           <w:p>
             <w:r>
@@ -669,7 +751,7 @@
         </w:tc>
         <w:tc>
           <w:tcPr>
-            <w:tcW w:w="1407" w:type="dxa"/>
+            <w:tcW w:w="1450" w:type="dxa"/>
           </w:tcPr>
           <w:p>
             <w:pPr>
@@ -684,7 +766,7 @@
         </w:tc>
         <w:tc>
           <w:tcPr>
-            <w:tcW w:w="2268" w:type="dxa"/>
+            <w:tcW w:w="2338" w:type="dxa"/>
           </w:tcPr>
           <w:p>
             <w:pPr>
@@ -697,7 +779,7 @@
         </w:tc>
         <w:tc>
           <w:tcPr>
-            <w:tcW w:w="2977" w:type="dxa"/>
+            <w:tcW w:w="3069" w:type="dxa"/>
           </w:tcPr>
           <w:p>
             <w:pPr>
@@ -707,7 +789,7 @@
         </w:tc>
         <w:tc>
           <w:tcPr>
-            <w:tcW w:w="1700" w:type="dxa"/>
+            <w:tcW w:w="1752" w:type="dxa"/>
           </w:tcPr>
           <w:p>
             <w:pPr>
@@ -717,10 +799,13 @@
         </w:tc>
       </w:tr>
       <w:tr>
+        <w:trPr>
+          <w:trHeight w:val="251"/>
+        </w:trPr>
         <w:tc>
           <w:tcPr>
             <w:cnfStyle w:val="001000000000" w:firstRow="0" w:lastRow="0" w:firstColumn="1" w:lastColumn="0" w:oddVBand="0" w:evenVBand="0" w:oddHBand="0" w:evenHBand="0" w:firstRowFirstColumn="0" w:firstRowLastColumn="0" w:lastRowFirstColumn="0" w:lastRowLastColumn="0"/>
-            <w:tcW w:w="998" w:type="dxa"/>
+            <w:tcW w:w="1028" w:type="dxa"/>
           </w:tcPr>
           <w:p>
             <w:r>
@@ -730,7 +815,7 @@
         </w:tc>
         <w:tc>
           <w:tcPr>
-            <w:tcW w:w="1407" w:type="dxa"/>
+            <w:tcW w:w="1450" w:type="dxa"/>
           </w:tcPr>
           <w:p>
             <w:pPr>
@@ -743,7 +828,7 @@
         </w:tc>
         <w:tc>
           <w:tcPr>
-            <w:tcW w:w="2268" w:type="dxa"/>
+            <w:tcW w:w="2338" w:type="dxa"/>
           </w:tcPr>
           <w:p>
             <w:pPr>
@@ -759,7 +844,7 @@
         </w:tc>
         <w:tc>
           <w:tcPr>
-            <w:tcW w:w="2977" w:type="dxa"/>
+            <w:tcW w:w="3069" w:type="dxa"/>
           </w:tcPr>
           <w:p>
             <w:pPr>
@@ -774,7 +859,7 @@
         </w:tc>
         <w:tc>
           <w:tcPr>
-            <w:tcW w:w="1700" w:type="dxa"/>
+            <w:tcW w:w="1752" w:type="dxa"/>
           </w:tcPr>
           <w:p>
             <w:pPr>
@@ -786,11 +871,12 @@
       <w:tr>
         <w:trPr>
           <w:cnfStyle w:val="000000100000" w:firstRow="0" w:lastRow="0" w:firstColumn="0" w:lastColumn="0" w:oddVBand="0" w:evenVBand="0" w:oddHBand="1" w:evenHBand="0" w:firstRowFirstColumn="0" w:firstRowLastColumn="0" w:lastRowFirstColumn="0" w:lastRowLastColumn="0"/>
+          <w:trHeight w:val="251"/>
         </w:trPr>
         <w:tc>
           <w:tcPr>
             <w:cnfStyle w:val="001000000000" w:firstRow="0" w:lastRow="0" w:firstColumn="1" w:lastColumn="0" w:oddVBand="0" w:evenVBand="0" w:oddHBand="0" w:evenHBand="0" w:firstRowFirstColumn="0" w:firstRowLastColumn="0" w:lastRowFirstColumn="0" w:lastRowLastColumn="0"/>
-            <w:tcW w:w="998" w:type="dxa"/>
+            <w:tcW w:w="1028" w:type="dxa"/>
           </w:tcPr>
           <w:p>
             <w:r>
@@ -800,7 +886,7 @@
         </w:tc>
         <w:tc>
           <w:tcPr>
-            <w:tcW w:w="1407" w:type="dxa"/>
+            <w:tcW w:w="1450" w:type="dxa"/>
           </w:tcPr>
           <w:p>
             <w:pPr>
@@ -815,7 +901,7 @@
         </w:tc>
         <w:tc>
           <w:tcPr>
-            <w:tcW w:w="2268" w:type="dxa"/>
+            <w:tcW w:w="2338" w:type="dxa"/>
           </w:tcPr>
           <w:p>
             <w:pPr>
@@ -828,7 +914,7 @@
         </w:tc>
         <w:tc>
           <w:tcPr>
-            <w:tcW w:w="2977" w:type="dxa"/>
+            <w:tcW w:w="3069" w:type="dxa"/>
           </w:tcPr>
           <w:p>
             <w:pPr>
@@ -838,7 +924,7 @@
         </w:tc>
         <w:tc>
           <w:tcPr>
-            <w:tcW w:w="1700" w:type="dxa"/>
+            <w:tcW w:w="1752" w:type="dxa"/>
           </w:tcPr>
           <w:p>
             <w:pPr>
@@ -848,10 +934,13 @@
         </w:tc>
       </w:tr>
       <w:tr>
+        <w:trPr>
+          <w:trHeight w:val="251"/>
+        </w:trPr>
         <w:tc>
           <w:tcPr>
             <w:cnfStyle w:val="001000000000" w:firstRow="0" w:lastRow="0" w:firstColumn="1" w:lastColumn="0" w:oddVBand="0" w:evenVBand="0" w:oddHBand="0" w:evenHBand="0" w:firstRowFirstColumn="0" w:firstRowLastColumn="0" w:lastRowFirstColumn="0" w:lastRowLastColumn="0"/>
-            <w:tcW w:w="998" w:type="dxa"/>
+            <w:tcW w:w="1028" w:type="dxa"/>
           </w:tcPr>
           <w:p>
             <w:r>
@@ -861,7 +950,7 @@
         </w:tc>
         <w:tc>
           <w:tcPr>
-            <w:tcW w:w="1407" w:type="dxa"/>
+            <w:tcW w:w="1450" w:type="dxa"/>
           </w:tcPr>
           <w:p>
             <w:pPr>
@@ -874,7 +963,7 @@
         </w:tc>
         <w:tc>
           <w:tcPr>
-            <w:tcW w:w="2268" w:type="dxa"/>
+            <w:tcW w:w="2338" w:type="dxa"/>
           </w:tcPr>
           <w:p>
             <w:pPr>
@@ -887,7 +976,7 @@
         </w:tc>
         <w:tc>
           <w:tcPr>
-            <w:tcW w:w="2977" w:type="dxa"/>
+            <w:tcW w:w="3069" w:type="dxa"/>
           </w:tcPr>
           <w:p>
             <w:pPr>
@@ -897,7 +986,7 @@
         </w:tc>
         <w:tc>
           <w:tcPr>
-            <w:tcW w:w="1700" w:type="dxa"/>
+            <w:tcW w:w="1752" w:type="dxa"/>
           </w:tcPr>
           <w:p>
             <w:pPr>
@@ -909,11 +998,12 @@
       <w:tr>
         <w:trPr>
           <w:cnfStyle w:val="000000100000" w:firstRow="0" w:lastRow="0" w:firstColumn="0" w:lastColumn="0" w:oddVBand="0" w:evenVBand="0" w:oddHBand="1" w:evenHBand="0" w:firstRowFirstColumn="0" w:firstRowLastColumn="0" w:lastRowFirstColumn="0" w:lastRowLastColumn="0"/>
+          <w:trHeight w:val="251"/>
         </w:trPr>
         <w:tc>
           <w:tcPr>
             <w:cnfStyle w:val="001000000000" w:firstRow="0" w:lastRow="0" w:firstColumn="1" w:lastColumn="0" w:oddVBand="0" w:evenVBand="0" w:oddHBand="0" w:evenHBand="0" w:firstRowFirstColumn="0" w:firstRowLastColumn="0" w:lastRowFirstColumn="0" w:lastRowLastColumn="0"/>
-            <w:tcW w:w="998" w:type="dxa"/>
+            <w:tcW w:w="1028" w:type="dxa"/>
           </w:tcPr>
           <w:p>
             <w:r>
@@ -923,7 +1013,7 @@
         </w:tc>
         <w:tc>
           <w:tcPr>
-            <w:tcW w:w="1407" w:type="dxa"/>
+            <w:tcW w:w="1450" w:type="dxa"/>
           </w:tcPr>
           <w:p>
             <w:pPr>
@@ -936,7 +1026,7 @@
         </w:tc>
         <w:tc>
           <w:tcPr>
-            <w:tcW w:w="2268" w:type="dxa"/>
+            <w:tcW w:w="2338" w:type="dxa"/>
           </w:tcPr>
           <w:p>
             <w:pPr>
@@ -946,7 +1036,7 @@
         </w:tc>
         <w:tc>
           <w:tcPr>
-            <w:tcW w:w="2977" w:type="dxa"/>
+            <w:tcW w:w="3069" w:type="dxa"/>
           </w:tcPr>
           <w:p>
             <w:pPr>
@@ -956,7 +1046,7 @@
         </w:tc>
         <w:tc>
           <w:tcPr>
-            <w:tcW w:w="1700" w:type="dxa"/>
+            <w:tcW w:w="1752" w:type="dxa"/>
           </w:tcPr>
           <w:p>
             <w:pPr>
@@ -966,10 +1056,13 @@
         </w:tc>
       </w:tr>
       <w:tr>
+        <w:trPr>
+          <w:trHeight w:val="251"/>
+        </w:trPr>
         <w:tc>
           <w:tcPr>
             <w:cnfStyle w:val="001000000000" w:firstRow="0" w:lastRow="0" w:firstColumn="1" w:lastColumn="0" w:oddVBand="0" w:evenVBand="0" w:oddHBand="0" w:evenHBand="0" w:firstRowFirstColumn="0" w:firstRowLastColumn="0" w:lastRowFirstColumn="0" w:lastRowLastColumn="0"/>
-            <w:tcW w:w="998" w:type="dxa"/>
+            <w:tcW w:w="1028" w:type="dxa"/>
           </w:tcPr>
           <w:p>
             <w:r>
@@ -979,7 +1072,7 @@
         </w:tc>
         <w:tc>
           <w:tcPr>
-            <w:tcW w:w="1407" w:type="dxa"/>
+            <w:tcW w:w="1450" w:type="dxa"/>
           </w:tcPr>
           <w:p>
             <w:pPr>
@@ -992,7 +1085,7 @@
         </w:tc>
         <w:tc>
           <w:tcPr>
-            <w:tcW w:w="2268" w:type="dxa"/>
+            <w:tcW w:w="2338" w:type="dxa"/>
           </w:tcPr>
           <w:p>
             <w:pPr>
@@ -1005,7 +1098,7 @@
         </w:tc>
         <w:tc>
           <w:tcPr>
-            <w:tcW w:w="2977" w:type="dxa"/>
+            <w:tcW w:w="3069" w:type="dxa"/>
           </w:tcPr>
           <w:p>
             <w:pPr>
@@ -1020,7 +1113,7 @@
         </w:tc>
         <w:tc>
           <w:tcPr>
-            <w:tcW w:w="1700" w:type="dxa"/>
+            <w:tcW w:w="1752" w:type="dxa"/>
           </w:tcPr>
           <w:p>
             <w:pPr>
@@ -1035,11 +1128,12 @@
       <w:tr>
         <w:trPr>
           <w:cnfStyle w:val="000000100000" w:firstRow="0" w:lastRow="0" w:firstColumn="0" w:lastColumn="0" w:oddVBand="0" w:evenVBand="0" w:oddHBand="1" w:evenHBand="0" w:firstRowFirstColumn="0" w:firstRowLastColumn="0" w:lastRowFirstColumn="0" w:lastRowLastColumn="0"/>
+          <w:trHeight w:val="251"/>
         </w:trPr>
         <w:tc>
           <w:tcPr>
             <w:cnfStyle w:val="001000000000" w:firstRow="0" w:lastRow="0" w:firstColumn="1" w:lastColumn="0" w:oddVBand="0" w:evenVBand="0" w:oddHBand="0" w:evenHBand="0" w:firstRowFirstColumn="0" w:firstRowLastColumn="0" w:lastRowFirstColumn="0" w:lastRowLastColumn="0"/>
-            <w:tcW w:w="998" w:type="dxa"/>
+            <w:tcW w:w="1028" w:type="dxa"/>
           </w:tcPr>
           <w:p>
             <w:r>
@@ -1049,7 +1143,7 @@
         </w:tc>
         <w:tc>
           <w:tcPr>
-            <w:tcW w:w="1407" w:type="dxa"/>
+            <w:tcW w:w="1450" w:type="dxa"/>
           </w:tcPr>
           <w:p>
             <w:pPr>
@@ -1062,7 +1156,7 @@
         </w:tc>
         <w:tc>
           <w:tcPr>
-            <w:tcW w:w="2268" w:type="dxa"/>
+            <w:tcW w:w="2338" w:type="dxa"/>
           </w:tcPr>
           <w:p>
             <w:pPr>
@@ -1075,7 +1169,7 @@
         </w:tc>
         <w:tc>
           <w:tcPr>
-            <w:tcW w:w="2977" w:type="dxa"/>
+            <w:tcW w:w="3069" w:type="dxa"/>
           </w:tcPr>
           <w:p>
             <w:pPr>
@@ -1093,7 +1187,7 @@
         </w:tc>
         <w:tc>
           <w:tcPr>
-            <w:tcW w:w="1700" w:type="dxa"/>
+            <w:tcW w:w="1752" w:type="dxa"/>
           </w:tcPr>
           <w:p>
             <w:pPr>
@@ -1107,15 +1201,19 @@
       <w:pPr>
         <w:keepNext/>
       </w:pPr>
+    </w:p>
+    <w:p>
+      <w:pPr>
+        <w:keepNext/>
+      </w:pPr>
       <w:r>
         <w:rPr>
           <w:noProof/>
         </w:rPr>
-        <w:lastRenderedPageBreak/>
         <w:drawing>
-          <wp:inline distT="0" distB="0" distL="0" distR="0" wp14:anchorId="22D92359" wp14:editId="5A9C50C2">
-            <wp:extent cx="6153150" cy="1955800"/>
-            <wp:effectExtent l="0" t="0" r="19050" b="0"/>
+          <wp:inline distT="0" distB="0" distL="0" distR="0" wp14:anchorId="22D92359" wp14:editId="29749E9E">
+            <wp:extent cx="6153150" cy="1524000"/>
+            <wp:effectExtent l="0" t="19050" r="19050" b="0"/>
             <wp:docPr id="1" name="Diagram 1"/>
             <wp:cNvGraphicFramePr/>
             <a:graphic xmlns:a="http://schemas.openxmlformats.org/drawingml/2006/main">
@@ -1160,6 +1258,7 @@
         <w:pStyle w:val="Heading1"/>
       </w:pPr>
       <w:r>
+        <w:lastRenderedPageBreak/>
         <w:t>Model selection justification</w:t>
       </w:r>
       <w:r>
@@ -1367,10 +1466,14 @@
     </w:p>
     <w:p>
       <w:pPr>
+        <w:jc w:val="both"/>
+      </w:pPr>
+    </w:p>
+    <w:p>
+      <w:pPr>
         <w:pStyle w:val="Heading1"/>
       </w:pPr>
       <w:r>
-        <w:lastRenderedPageBreak/>
         <w:t>How the model is trained:</w:t>
       </w:r>
     </w:p>
@@ -1407,15 +1510,19 @@
         <w:t>,</w:t>
       </w:r>
       <w:r>
-        <w:t xml:space="preserve"> we need to decide the number of the epoch and the batch size. By trial and error, we found out that after... epochs this model stops improving so we need to stop after</w:t>
-      </w:r>
-      <w:proofErr w:type="gramStart"/>
-      <w:r>
-        <w:t xml:space="preserve"> ..</w:t>
-      </w:r>
-      <w:proofErr w:type="gramEnd"/>
-      <w:r>
-        <w:t xml:space="preserve"> epoch. Also, the batch size we used is 100 as using all the data to train the model take a long time.</w:t>
+        <w:t xml:space="preserve"> we need to decide the number of the epoch and the batch size. By trial and error, we found out that after... epochs this model stops improving so we need to stop after </w:t>
+      </w:r>
+      <w:r>
+        <w:t xml:space="preserve">ten </w:t>
+      </w:r>
+      <w:r>
+        <w:t>epoch</w:t>
+      </w:r>
+      <w:r>
+        <w:t>s</w:t>
+      </w:r>
+      <w:r>
+        <w:t>. Also, the batch size we used is 100 as using all the data to train the model take a long time.</w:t>
       </w:r>
     </w:p>
     <w:p>
@@ -1423,19 +1530,439 @@
         <w:pStyle w:val="Heading1"/>
       </w:pPr>
       <w:r>
+        <w:lastRenderedPageBreak/>
         <w:t>Results:</w:t>
       </w:r>
     </w:p>
+    <w:p>
+      <w:r>
+        <w:t xml:space="preserve">After </w:t>
+      </w:r>
+      <w:r>
+        <w:t xml:space="preserve">ten epoch the test loss is 0.318 and the accuracy of the test data is 0.918. </w:t>
+      </w:r>
+      <w:r>
+        <w:t>Table 2 shows the accuracy, loss and the number of epochs to achi</w:t>
+      </w:r>
+      <w:r>
+        <w:t>e</w:t>
+      </w:r>
+      <w:r>
+        <w:t>ve</w:t>
+      </w:r>
+      <w:r>
+        <w:t xml:space="preserve"> them for both the train and the test data. </w:t>
+      </w:r>
+      <w:r>
+        <w:t>Figure 2 shows the predicted label and the accuracy for the first six test images. Figure 3 and Figure 4 show accuracy and loss function for each epoch respectively.</w:t>
+      </w:r>
+    </w:p>
+    <w:p>
+      <w:pPr>
+        <w:pStyle w:val="Caption"/>
+        <w:keepNext/>
+      </w:pPr>
+      <w:r>
+        <w:t xml:space="preserve">Table </w:t>
+      </w:r>
+      <w:fldSimple w:instr=" SEQ Table \* ARABIC ">
+        <w:r>
+          <w:rPr>
+            <w:noProof/>
+          </w:rPr>
+          <w:t>2</w:t>
+        </w:r>
+      </w:fldSimple>
+      <w:r>
+        <w:t>, Accuracy and loss for test and train data</w:t>
+      </w:r>
+    </w:p>
+    <w:tbl>
+      <w:tblPr>
+        <w:tblStyle w:val="GridTable6Colorful"/>
+        <w:tblW w:w="0" w:type="auto"/>
+        <w:tblLook w:val="04A0" w:firstRow="1" w:lastRow="0" w:firstColumn="1" w:lastColumn="0" w:noHBand="0" w:noVBand="1"/>
+      </w:tblPr>
+      <w:tblGrid>
+        <w:gridCol w:w="2348"/>
+        <w:gridCol w:w="2222"/>
+        <w:gridCol w:w="2223"/>
+        <w:gridCol w:w="2223"/>
+      </w:tblGrid>
+      <w:tr>
+        <w:trPr>
+          <w:cnfStyle w:val="100000000000" w:firstRow="1" w:lastRow="0" w:firstColumn="0" w:lastColumn="0" w:oddVBand="0" w:evenVBand="0" w:oddHBand="0" w:evenHBand="0" w:firstRowFirstColumn="0" w:firstRowLastColumn="0" w:lastRowFirstColumn="0" w:lastRowLastColumn="0"/>
+        </w:trPr>
+        <w:tc>
+          <w:tcPr>
+            <w:cnfStyle w:val="001000000000" w:firstRow="0" w:lastRow="0" w:firstColumn="1" w:lastColumn="0" w:oddVBand="0" w:evenVBand="0" w:oddHBand="0" w:evenHBand="0" w:firstRowFirstColumn="0" w:firstRowLastColumn="0" w:lastRowFirstColumn="0" w:lastRowLastColumn="0"/>
+            <w:tcW w:w="2348" w:type="dxa"/>
+          </w:tcPr>
+          <w:p>
+            <w:r>
+              <w:t>Data type</w:t>
+            </w:r>
+          </w:p>
+        </w:tc>
+        <w:tc>
+          <w:tcPr>
+            <w:tcW w:w="2222" w:type="dxa"/>
+          </w:tcPr>
+          <w:p>
+            <w:pPr>
+              <w:cnfStyle w:val="100000000000" w:firstRow="1" w:lastRow="0" w:firstColumn="0" w:lastColumn="0" w:oddVBand="0" w:evenVBand="0" w:oddHBand="0" w:evenHBand="0" w:firstRowFirstColumn="0" w:firstRowLastColumn="0" w:lastRowFirstColumn="0" w:lastRowLastColumn="0"/>
+            </w:pPr>
+            <w:r>
+              <w:t>Epochs</w:t>
+            </w:r>
+          </w:p>
+        </w:tc>
+        <w:tc>
+          <w:tcPr>
+            <w:tcW w:w="2223" w:type="dxa"/>
+          </w:tcPr>
+          <w:p>
+            <w:pPr>
+              <w:cnfStyle w:val="100000000000" w:firstRow="1" w:lastRow="0" w:firstColumn="0" w:lastColumn="0" w:oddVBand="0" w:evenVBand="0" w:oddHBand="0" w:evenHBand="0" w:firstRowFirstColumn="0" w:firstRowLastColumn="0" w:lastRowFirstColumn="0" w:lastRowLastColumn="0"/>
+            </w:pPr>
+            <w:r>
+              <w:t>Accuracy</w:t>
+            </w:r>
+          </w:p>
+        </w:tc>
+        <w:tc>
+          <w:tcPr>
+            <w:tcW w:w="2223" w:type="dxa"/>
+          </w:tcPr>
+          <w:p>
+            <w:pPr>
+              <w:cnfStyle w:val="100000000000" w:firstRow="1" w:lastRow="0" w:firstColumn="0" w:lastColumn="0" w:oddVBand="0" w:evenVBand="0" w:oddHBand="0" w:evenHBand="0" w:firstRowFirstColumn="0" w:firstRowLastColumn="0" w:lastRowFirstColumn="0" w:lastRowLastColumn="0"/>
+            </w:pPr>
+            <w:r>
+              <w:t>Loss</w:t>
+            </w:r>
+          </w:p>
+        </w:tc>
+      </w:tr>
+      <w:tr>
+        <w:trPr>
+          <w:cnfStyle w:val="000000100000" w:firstRow="0" w:lastRow="0" w:firstColumn="0" w:lastColumn="0" w:oddVBand="0" w:evenVBand="0" w:oddHBand="1" w:evenHBand="0" w:firstRowFirstColumn="0" w:firstRowLastColumn="0" w:lastRowFirstColumn="0" w:lastRowLastColumn="0"/>
+        </w:trPr>
+        <w:tc>
+          <w:tcPr>
+            <w:cnfStyle w:val="001000000000" w:firstRow="0" w:lastRow="0" w:firstColumn="1" w:lastColumn="0" w:oddVBand="0" w:evenVBand="0" w:oddHBand="0" w:evenHBand="0" w:firstRowFirstColumn="0" w:firstRowLastColumn="0" w:lastRowFirstColumn="0" w:lastRowLastColumn="0"/>
+            <w:tcW w:w="2348" w:type="dxa"/>
+          </w:tcPr>
+          <w:p>
+            <w:r>
+              <w:t>Train</w:t>
+            </w:r>
+          </w:p>
+        </w:tc>
+        <w:tc>
+          <w:tcPr>
+            <w:tcW w:w="2222" w:type="dxa"/>
+          </w:tcPr>
+          <w:p>
+            <w:pPr>
+              <w:cnfStyle w:val="000000100000" w:firstRow="0" w:lastRow="0" w:firstColumn="0" w:lastColumn="0" w:oddVBand="0" w:evenVBand="0" w:oddHBand="1" w:evenHBand="0" w:firstRowFirstColumn="0" w:firstRowLastColumn="0" w:lastRowFirstColumn="0" w:lastRowLastColumn="0"/>
+            </w:pPr>
+            <w:r>
+              <w:t>10</w:t>
+            </w:r>
+          </w:p>
+        </w:tc>
+        <w:tc>
+          <w:tcPr>
+            <w:tcW w:w="2223" w:type="dxa"/>
+          </w:tcPr>
+          <w:p>
+            <w:pPr>
+              <w:cnfStyle w:val="000000100000" w:firstRow="0" w:lastRow="0" w:firstColumn="0" w:lastColumn="0" w:oddVBand="0" w:evenVBand="0" w:oddHBand="1" w:evenHBand="0" w:firstRowFirstColumn="0" w:firstRowLastColumn="0" w:lastRowFirstColumn="0" w:lastRowLastColumn="0"/>
+            </w:pPr>
+            <w:r>
+              <w:t>0.9481</w:t>
+            </w:r>
+          </w:p>
+        </w:tc>
+        <w:tc>
+          <w:tcPr>
+            <w:tcW w:w="2223" w:type="dxa"/>
+          </w:tcPr>
+          <w:p>
+            <w:pPr>
+              <w:cnfStyle w:val="000000100000" w:firstRow="0" w:lastRow="0" w:firstColumn="0" w:lastColumn="0" w:oddVBand="0" w:evenVBand="0" w:oddHBand="1" w:evenHBand="0" w:firstRowFirstColumn="0" w:firstRowLastColumn="0" w:lastRowFirstColumn="0" w:lastRowLastColumn="0"/>
+            </w:pPr>
+            <w:r>
+              <w:t>0.2805</w:t>
+            </w:r>
+          </w:p>
+        </w:tc>
+      </w:tr>
+      <w:tr>
+        <w:tc>
+          <w:tcPr>
+            <w:cnfStyle w:val="001000000000" w:firstRow="0" w:lastRow="0" w:firstColumn="1" w:lastColumn="0" w:oddVBand="0" w:evenVBand="0" w:oddHBand="0" w:evenHBand="0" w:firstRowFirstColumn="0" w:firstRowLastColumn="0" w:lastRowFirstColumn="0" w:lastRowLastColumn="0"/>
+            <w:tcW w:w="2348" w:type="dxa"/>
+          </w:tcPr>
+          <w:p>
+            <w:r>
+              <w:t>Test</w:t>
+            </w:r>
+          </w:p>
+        </w:tc>
+        <w:tc>
+          <w:tcPr>
+            <w:tcW w:w="2222" w:type="dxa"/>
+          </w:tcPr>
+          <w:p>
+            <w:pPr>
+              <w:cnfStyle w:val="000000000000" w:firstRow="0" w:lastRow="0" w:firstColumn="0" w:lastColumn="0" w:oddVBand="0" w:evenVBand="0" w:oddHBand="0" w:evenHBand="0" w:firstRowFirstColumn="0" w:firstRowLastColumn="0" w:lastRowFirstColumn="0" w:lastRowLastColumn="0"/>
+            </w:pPr>
+            <w:r>
+              <w:t>10</w:t>
+            </w:r>
+          </w:p>
+        </w:tc>
+        <w:tc>
+          <w:tcPr>
+            <w:tcW w:w="2223" w:type="dxa"/>
+          </w:tcPr>
+          <w:p>
+            <w:pPr>
+              <w:cnfStyle w:val="000000000000" w:firstRow="0" w:lastRow="0" w:firstColumn="0" w:lastColumn="0" w:oddVBand="0" w:evenVBand="0" w:oddHBand="0" w:evenHBand="0" w:firstRowFirstColumn="0" w:firstRowLastColumn="0" w:lastRowFirstColumn="0" w:lastRowLastColumn="0"/>
+            </w:pPr>
+            <w:r>
+              <w:t>0.9184</w:t>
+            </w:r>
+          </w:p>
+        </w:tc>
+        <w:tc>
+          <w:tcPr>
+            <w:tcW w:w="2223" w:type="dxa"/>
+          </w:tcPr>
+          <w:p>
+            <w:pPr>
+              <w:cnfStyle w:val="000000000000" w:firstRow="0" w:lastRow="0" w:firstColumn="0" w:lastColumn="0" w:oddVBand="0" w:evenVBand="0" w:oddHBand="0" w:evenHBand="0" w:firstRowFirstColumn="0" w:firstRowLastColumn="0" w:lastRowFirstColumn="0" w:lastRowLastColumn="0"/>
+            </w:pPr>
+            <w:r>
+              <w:t>0.3181</w:t>
+            </w:r>
+          </w:p>
+        </w:tc>
+      </w:tr>
+    </w:tbl>
     <w:p/>
     <w:p>
-      <w:r>
-        <w:t>Will be updated….</w:t>
-      </w:r>
+      <w:pPr>
+        <w:keepNext/>
+      </w:pPr>
+      <w:r>
+        <w:rPr>
+          <w:noProof/>
+        </w:rPr>
+        <w:drawing>
+          <wp:inline distT="0" distB="0" distL="0" distR="0" wp14:anchorId="63532F54" wp14:editId="46E47BFD">
+            <wp:extent cx="6423910" cy="838200"/>
+            <wp:effectExtent l="0" t="0" r="0" b="0"/>
+            <wp:docPr id="6" name="Picture 6"/>
+            <wp:cNvGraphicFramePr>
+              <a:graphicFrameLocks xmlns:a="http://schemas.openxmlformats.org/drawingml/2006/main" noChangeAspect="1"/>
+            </wp:cNvGraphicFramePr>
+            <a:graphic xmlns:a="http://schemas.openxmlformats.org/drawingml/2006/main">
+              <a:graphicData uri="http://schemas.openxmlformats.org/drawingml/2006/picture">
+                <pic:pic xmlns:pic="http://schemas.openxmlformats.org/drawingml/2006/picture">
+                  <pic:nvPicPr>
+                    <pic:cNvPr id="0" name="Picture 2"/>
+                    <pic:cNvPicPr>
+                      <a:picLocks noChangeAspect="1" noChangeArrowheads="1"/>
+                    </pic:cNvPicPr>
+                  </pic:nvPicPr>
+                  <pic:blipFill>
+                    <a:blip r:embed="rId11">
+                      <a:extLst>
+                        <a:ext uri="{28A0092B-C50C-407E-A947-70E740481C1C}">
+                          <a14:useLocalDpi xmlns:a14="http://schemas.microsoft.com/office/drawing/2010/main" val="0"/>
+                        </a:ext>
+                      </a:extLst>
+                    </a:blip>
+                    <a:srcRect/>
+                    <a:stretch>
+                      <a:fillRect/>
+                    </a:stretch>
+                  </pic:blipFill>
+                  <pic:spPr bwMode="auto">
+                    <a:xfrm>
+                      <a:off x="0" y="0"/>
+                      <a:ext cx="6432409" cy="839309"/>
+                    </a:xfrm>
+                    <a:prstGeom prst="rect">
+                      <a:avLst/>
+                    </a:prstGeom>
+                    <a:noFill/>
+                    <a:ln>
+                      <a:noFill/>
+                    </a:ln>
+                  </pic:spPr>
+                </pic:pic>
+              </a:graphicData>
+            </a:graphic>
+          </wp:inline>
+        </w:drawing>
+      </w:r>
+    </w:p>
+    <w:p>
+      <w:pPr>
+        <w:pStyle w:val="Caption"/>
+      </w:pPr>
+      <w:r>
+        <w:t xml:space="preserve">Figure </w:t>
+      </w:r>
+      <w:fldSimple w:instr=" SEQ Figure \* ARABIC ">
+        <w:r>
+          <w:rPr>
+            <w:noProof/>
+          </w:rPr>
+          <w:t>2</w:t>
+        </w:r>
+      </w:fldSimple>
+      <w:r>
+        <w:t>, Six test images, with predicted label, the accuracy of the prediction and the real label</w:t>
+      </w:r>
+    </w:p>
+    <w:p>
+      <w:pPr>
+        <w:keepNext/>
+      </w:pPr>
+      <w:r>
+        <w:rPr>
+          <w:noProof/>
+        </w:rPr>
+        <w:drawing>
+          <wp:inline distT="0" distB="0" distL="0" distR="0" wp14:anchorId="3038FD86" wp14:editId="6F7F34FF">
+            <wp:extent cx="5943600" cy="1885950"/>
+            <wp:effectExtent l="0" t="0" r="0" b="0"/>
+            <wp:docPr id="9" name="Picture 9"/>
+            <wp:cNvGraphicFramePr>
+              <a:graphicFrameLocks xmlns:a="http://schemas.openxmlformats.org/drawingml/2006/main" noChangeAspect="1"/>
+            </wp:cNvGraphicFramePr>
+            <a:graphic xmlns:a="http://schemas.openxmlformats.org/drawingml/2006/main">
+              <a:graphicData uri="http://schemas.openxmlformats.org/drawingml/2006/picture">
+                <pic:pic xmlns:pic="http://schemas.openxmlformats.org/drawingml/2006/picture">
+                  <pic:nvPicPr>
+                    <pic:cNvPr id="1" name=""/>
+                    <pic:cNvPicPr/>
+                  </pic:nvPicPr>
+                  <pic:blipFill>
+                    <a:blip r:embed="rId12"/>
+                    <a:stretch>
+                      <a:fillRect/>
+                    </a:stretch>
+                  </pic:blipFill>
+                  <pic:spPr>
+                    <a:xfrm>
+                      <a:off x="0" y="0"/>
+                      <a:ext cx="5943600" cy="1885950"/>
+                    </a:xfrm>
+                    <a:prstGeom prst="rect">
+                      <a:avLst/>
+                    </a:prstGeom>
+                  </pic:spPr>
+                </pic:pic>
+              </a:graphicData>
+            </a:graphic>
+          </wp:inline>
+        </w:drawing>
+      </w:r>
+    </w:p>
+    <w:p>
+      <w:pPr>
+        <w:pStyle w:val="Caption"/>
+      </w:pPr>
+      <w:r>
+        <w:t xml:space="preserve">Figure </w:t>
+      </w:r>
+      <w:fldSimple w:instr=" SEQ Figure \* ARABIC ">
+        <w:r>
+          <w:rPr>
+            <w:noProof/>
+          </w:rPr>
+          <w:t>3</w:t>
+        </w:r>
+      </w:fldSimple>
+      <w:r>
+        <w:t>, Accuracy vs epoch for test and train data</w:t>
+      </w:r>
+    </w:p>
+    <w:p>
+      <w:pPr>
+        <w:keepNext/>
+      </w:pPr>
       <w:bookmarkStart w:id="1" w:name="_GoBack"/>
+      <w:r>
+        <w:rPr>
+          <w:noProof/>
+        </w:rPr>
+        <w:drawing>
+          <wp:inline distT="0" distB="0" distL="0" distR="0" wp14:anchorId="45B1793E" wp14:editId="3888072B">
+            <wp:extent cx="5943600" cy="1898650"/>
+            <wp:effectExtent l="0" t="0" r="0" b="6350"/>
+            <wp:docPr id="10" name="Picture 10"/>
+            <wp:cNvGraphicFramePr>
+              <a:graphicFrameLocks xmlns:a="http://schemas.openxmlformats.org/drawingml/2006/main" noChangeAspect="1"/>
+            </wp:cNvGraphicFramePr>
+            <a:graphic xmlns:a="http://schemas.openxmlformats.org/drawingml/2006/main">
+              <a:graphicData uri="http://schemas.openxmlformats.org/drawingml/2006/picture">
+                <pic:pic xmlns:pic="http://schemas.openxmlformats.org/drawingml/2006/picture">
+                  <pic:nvPicPr>
+                    <pic:cNvPr id="1" name=""/>
+                    <pic:cNvPicPr/>
+                  </pic:nvPicPr>
+                  <pic:blipFill>
+                    <a:blip r:embed="rId13"/>
+                    <a:stretch>
+                      <a:fillRect/>
+                    </a:stretch>
+                  </pic:blipFill>
+                  <pic:spPr>
+                    <a:xfrm>
+                      <a:off x="0" y="0"/>
+                      <a:ext cx="5943600" cy="1898650"/>
+                    </a:xfrm>
+                    <a:prstGeom prst="rect">
+                      <a:avLst/>
+                    </a:prstGeom>
+                  </pic:spPr>
+                </pic:pic>
+              </a:graphicData>
+            </a:graphic>
+          </wp:inline>
+        </w:drawing>
+      </w:r>
       <w:bookmarkEnd w:id="1"/>
     </w:p>
-    <w:p/>
-    <w:p/>
+    <w:p>
+      <w:pPr>
+        <w:pStyle w:val="Caption"/>
+      </w:pPr>
+      <w:r>
+        <w:t xml:space="preserve">Figure </w:t>
+      </w:r>
+      <w:fldSimple w:instr=" SEQ Figure \* ARABIC ">
+        <w:r>
+          <w:rPr>
+            <w:noProof/>
+          </w:rPr>
+          <w:t>4</w:t>
+        </w:r>
+      </w:fldSimple>
+      <w:r>
+        <w:t>, loss</w:t>
+      </w:r>
+      <w:r>
+        <w:t xml:space="preserve"> vs epoch for test and train data</w:t>
+      </w:r>
+    </w:p>
     <w:p>
       <w:r>
         <w:t>References</w:t>
@@ -1451,6 +1978,7 @@
           <w:ilvl w:val="0"/>
           <w:numId w:val="1"/>
         </w:numPr>
+        <w:jc w:val="both"/>
       </w:pPr>
       <w:r>
         <w:rPr>
@@ -1588,8 +2116,8 @@
       </w:r>
     </w:p>
     <w:sectPr>
-      <w:pgSz w:w="12240" w:h="15840"/>
-      <w:pgMar w:top="1560" w:right="1440" w:bottom="1440" w:left="1440" w:header="708" w:footer="708" w:gutter="0"/>
+      <w:pgSz w:w="11906" w:h="16838" w:code="9"/>
+      <w:pgMar w:top="1276" w:right="1440" w:bottom="1702" w:left="1440" w:header="708" w:footer="708" w:gutter="0"/>
       <w:cols w:space="708"/>
       <w:docGrid w:linePitch="360"/>
     </w:sectPr>
@@ -2620,6 +3148,78 @@
       <w:contextualSpacing/>
     </w:pPr>
   </w:style>
+  <w:style w:type="table" w:styleId="GridTable6Colorful">
+    <w:name w:val="Grid Table 6 Colorful"/>
+    <w:basedOn w:val="TableNormal"/>
+    <w:uiPriority w:val="51"/>
+    <w:rsid w:val="00AB3C86"/>
+    <w:pPr>
+      <w:spacing w:after="0" w:line="240" w:lineRule="auto"/>
+    </w:pPr>
+    <w:rPr>
+      <w:color w:val="000000" w:themeColor="text1"/>
+    </w:rPr>
+    <w:tblPr>
+      <w:tblStyleRowBandSize w:val="1"/>
+      <w:tblStyleColBandSize w:val="1"/>
+      <w:tblBorders>
+        <w:top w:val="single" w:sz="4" w:space="0" w:color="666666" w:themeColor="text1" w:themeTint="99"/>
+        <w:left w:val="single" w:sz="4" w:space="0" w:color="666666" w:themeColor="text1" w:themeTint="99"/>
+        <w:bottom w:val="single" w:sz="4" w:space="0" w:color="666666" w:themeColor="text1" w:themeTint="99"/>
+        <w:right w:val="single" w:sz="4" w:space="0" w:color="666666" w:themeColor="text1" w:themeTint="99"/>
+        <w:insideH w:val="single" w:sz="4" w:space="0" w:color="666666" w:themeColor="text1" w:themeTint="99"/>
+        <w:insideV w:val="single" w:sz="4" w:space="0" w:color="666666" w:themeColor="text1" w:themeTint="99"/>
+      </w:tblBorders>
+    </w:tblPr>
+    <w:tblStylePr w:type="firstRow">
+      <w:rPr>
+        <w:b/>
+        <w:bCs/>
+      </w:rPr>
+      <w:tblPr/>
+      <w:tcPr>
+        <w:tcBorders>
+          <w:bottom w:val="single" w:sz="12" w:space="0" w:color="666666" w:themeColor="text1" w:themeTint="99"/>
+        </w:tcBorders>
+      </w:tcPr>
+    </w:tblStylePr>
+    <w:tblStylePr w:type="lastRow">
+      <w:rPr>
+        <w:b/>
+        <w:bCs/>
+      </w:rPr>
+      <w:tblPr/>
+      <w:tcPr>
+        <w:tcBorders>
+          <w:top w:val="double" w:sz="4" w:space="0" w:color="666666" w:themeColor="text1" w:themeTint="99"/>
+        </w:tcBorders>
+      </w:tcPr>
+    </w:tblStylePr>
+    <w:tblStylePr w:type="firstCol">
+      <w:rPr>
+        <w:b/>
+        <w:bCs/>
+      </w:rPr>
+    </w:tblStylePr>
+    <w:tblStylePr w:type="lastCol">
+      <w:rPr>
+        <w:b/>
+        <w:bCs/>
+      </w:rPr>
+    </w:tblStylePr>
+    <w:tblStylePr w:type="band1Vert">
+      <w:tblPr/>
+      <w:tcPr>
+        <w:shd w:val="clear" w:color="auto" w:fill="CCCCCC" w:themeFill="text1" w:themeFillTint="33"/>
+      </w:tcPr>
+    </w:tblStylePr>
+    <w:tblStylePr w:type="band1Horz">
+      <w:tblPr/>
+      <w:tcPr>
+        <w:shd w:val="clear" w:color="auto" w:fill="CCCCCC" w:themeFill="text1" w:themeFillTint="33"/>
+      </w:tcPr>
+    </w:tblStylePr>
+  </w:style>
 </w:styles>
 </file>
 
@@ -4224,7 +4824,7 @@
       </dsp:nvSpPr>
       <dsp:spPr>
         <a:xfrm>
-          <a:off x="1042196" y="501812"/>
+          <a:off x="1042196" y="285912"/>
           <a:ext cx="207916" cy="91440"/>
         </a:xfrm>
         <a:custGeom>
@@ -4297,7 +4897,7 @@
         </a:p>
       </dsp:txBody>
       <dsp:txXfrm>
-        <a:off x="1140191" y="546338"/>
+        <a:off x="1140191" y="330438"/>
         <a:ext cx="11925" cy="2387"/>
       </dsp:txXfrm>
     </dsp:sp>
@@ -4308,7 +4908,7 @@
       </dsp:nvSpPr>
       <dsp:spPr>
         <a:xfrm>
-          <a:off x="6966" y="236423"/>
+          <a:off x="6966" y="20523"/>
           <a:ext cx="1037029" cy="622217"/>
         </a:xfrm>
         <a:prstGeom prst="rect">
@@ -4390,7 +4990,7 @@
         </a:p>
       </dsp:txBody>
       <dsp:txXfrm>
-        <a:off x="6966" y="236423"/>
+        <a:off x="6966" y="20523"/>
         <a:ext cx="1037029" cy="622217"/>
       </dsp:txXfrm>
     </dsp:sp>
@@ -4401,7 +5001,7 @@
       </dsp:nvSpPr>
       <dsp:spPr>
         <a:xfrm>
-          <a:off x="2317743" y="501812"/>
+          <a:off x="2317743" y="285912"/>
           <a:ext cx="207916" cy="91440"/>
         </a:xfrm>
         <a:custGeom>
@@ -4474,7 +5074,7 @@
         </a:p>
       </dsp:txBody>
       <dsp:txXfrm>
-        <a:off x="2415738" y="546338"/>
+        <a:off x="2415738" y="330438"/>
         <a:ext cx="11925" cy="2387"/>
       </dsp:txXfrm>
     </dsp:sp>
@@ -4485,7 +5085,7 @@
       </dsp:nvSpPr>
       <dsp:spPr>
         <a:xfrm>
-          <a:off x="1282513" y="236423"/>
+          <a:off x="1282513" y="20523"/>
           <a:ext cx="1037029" cy="622217"/>
         </a:xfrm>
         <a:prstGeom prst="rect">
@@ -4588,7 +5188,7 @@
         </a:p>
       </dsp:txBody>
       <dsp:txXfrm>
-        <a:off x="1282513" y="236423"/>
+        <a:off x="1282513" y="20523"/>
         <a:ext cx="1037029" cy="622217"/>
       </dsp:txXfrm>
     </dsp:sp>
@@ -4599,7 +5199,7 @@
       </dsp:nvSpPr>
       <dsp:spPr>
         <a:xfrm>
-          <a:off x="3593289" y="501812"/>
+          <a:off x="3593289" y="285912"/>
           <a:ext cx="207916" cy="91440"/>
         </a:xfrm>
         <a:custGeom>
@@ -4672,7 +5272,7 @@
         </a:p>
       </dsp:txBody>
       <dsp:txXfrm>
-        <a:off x="3691285" y="546338"/>
+        <a:off x="3691285" y="330438"/>
         <a:ext cx="11925" cy="2387"/>
       </dsp:txXfrm>
     </dsp:sp>
@@ -4683,7 +5283,7 @@
       </dsp:nvSpPr>
       <dsp:spPr>
         <a:xfrm>
-          <a:off x="2558060" y="236423"/>
+          <a:off x="2558060" y="20523"/>
           <a:ext cx="1037029" cy="622217"/>
         </a:xfrm>
         <a:prstGeom prst="rect">
@@ -4786,7 +5386,7 @@
         </a:p>
       </dsp:txBody>
       <dsp:txXfrm>
-        <a:off x="2558060" y="236423"/>
+        <a:off x="2558060" y="20523"/>
         <a:ext cx="1037029" cy="622217"/>
       </dsp:txXfrm>
     </dsp:sp>
@@ -4797,7 +5397,7 @@
       </dsp:nvSpPr>
       <dsp:spPr>
         <a:xfrm>
-          <a:off x="4868836" y="501812"/>
+          <a:off x="4868836" y="285912"/>
           <a:ext cx="207916" cy="91440"/>
         </a:xfrm>
         <a:custGeom>
@@ -4870,7 +5470,7 @@
         </a:p>
       </dsp:txBody>
       <dsp:txXfrm>
-        <a:off x="4966832" y="546338"/>
+        <a:off x="4966832" y="330438"/>
         <a:ext cx="11925" cy="2387"/>
       </dsp:txXfrm>
     </dsp:sp>
@@ -4881,7 +5481,7 @@
       </dsp:nvSpPr>
       <dsp:spPr>
         <a:xfrm>
-          <a:off x="3833606" y="236423"/>
+          <a:off x="3833606" y="20523"/>
           <a:ext cx="1037029" cy="622217"/>
         </a:xfrm>
         <a:prstGeom prst="rect">
@@ -4977,7 +5577,7 @@
         </a:p>
       </dsp:txBody>
       <dsp:txXfrm>
-        <a:off x="3833606" y="236423"/>
+        <a:off x="3833606" y="20523"/>
         <a:ext cx="1037029" cy="622217"/>
       </dsp:txXfrm>
     </dsp:sp>
@@ -4988,7 +5588,7 @@
       </dsp:nvSpPr>
       <dsp:spPr>
         <a:xfrm>
-          <a:off x="525481" y="856841"/>
+          <a:off x="525481" y="640941"/>
           <a:ext cx="5102187" cy="207916"/>
         </a:xfrm>
         <a:custGeom>
@@ -5067,7 +5667,7 @@
         </a:p>
       </dsp:txBody>
       <dsp:txXfrm>
-        <a:off x="2948881" y="959606"/>
+        <a:off x="2948881" y="743706"/>
         <a:ext cx="255387" cy="2387"/>
       </dsp:txXfrm>
     </dsp:sp>
@@ -5078,7 +5678,7 @@
       </dsp:nvSpPr>
       <dsp:spPr>
         <a:xfrm>
-          <a:off x="5109153" y="236423"/>
+          <a:off x="5109153" y="20523"/>
           <a:ext cx="1037029" cy="622217"/>
         </a:xfrm>
         <a:prstGeom prst="rect">
@@ -5181,7 +5781,7 @@
         </a:p>
       </dsp:txBody>
       <dsp:txXfrm>
-        <a:off x="5109153" y="236423"/>
+        <a:off x="5109153" y="20523"/>
         <a:ext cx="1037029" cy="622217"/>
       </dsp:txXfrm>
     </dsp:sp>
@@ -5192,7 +5792,7 @@
       </dsp:nvSpPr>
       <dsp:spPr>
         <a:xfrm>
-          <a:off x="1042196" y="1362547"/>
+          <a:off x="1042196" y="1146647"/>
           <a:ext cx="207916" cy="91440"/>
         </a:xfrm>
         <a:custGeom>
@@ -5265,7 +5865,7 @@
         </a:p>
       </dsp:txBody>
       <dsp:txXfrm>
-        <a:off x="1140191" y="1407073"/>
+        <a:off x="1140191" y="1191173"/>
         <a:ext cx="11925" cy="2387"/>
       </dsp:txXfrm>
     </dsp:sp>
@@ -5276,7 +5876,7 @@
       </dsp:nvSpPr>
       <dsp:spPr>
         <a:xfrm>
-          <a:off x="6966" y="1097158"/>
+          <a:off x="6966" y="881258"/>
           <a:ext cx="1037029" cy="622217"/>
         </a:xfrm>
         <a:prstGeom prst="rect">
@@ -5372,7 +5972,7 @@
         </a:p>
       </dsp:txBody>
       <dsp:txXfrm>
-        <a:off x="6966" y="1097158"/>
+        <a:off x="6966" y="881258"/>
         <a:ext cx="1037029" cy="622217"/>
       </dsp:txXfrm>
     </dsp:sp>
@@ -5383,7 +5983,7 @@
       </dsp:nvSpPr>
       <dsp:spPr>
         <a:xfrm>
-          <a:off x="2317743" y="1362547"/>
+          <a:off x="2317743" y="1146647"/>
           <a:ext cx="207916" cy="91440"/>
         </a:xfrm>
         <a:custGeom>
@@ -5456,7 +6056,7 @@
         </a:p>
       </dsp:txBody>
       <dsp:txXfrm>
-        <a:off x="2415738" y="1407073"/>
+        <a:off x="2415738" y="1191173"/>
         <a:ext cx="11925" cy="2387"/>
       </dsp:txXfrm>
     </dsp:sp>
@@ -5467,7 +6067,7 @@
       </dsp:nvSpPr>
       <dsp:spPr>
         <a:xfrm>
-          <a:off x="1282513" y="1097158"/>
+          <a:off x="1282513" y="881258"/>
           <a:ext cx="1037029" cy="622217"/>
         </a:xfrm>
         <a:prstGeom prst="rect">
@@ -5558,7 +6158,7 @@
         </a:p>
       </dsp:txBody>
       <dsp:txXfrm>
-        <a:off x="1282513" y="1097158"/>
+        <a:off x="1282513" y="881258"/>
         <a:ext cx="1037029" cy="622217"/>
       </dsp:txXfrm>
     </dsp:sp>
@@ -5569,7 +6169,7 @@
       </dsp:nvSpPr>
       <dsp:spPr>
         <a:xfrm>
-          <a:off x="3593289" y="1362547"/>
+          <a:off x="3593289" y="1146647"/>
           <a:ext cx="207916" cy="91440"/>
         </a:xfrm>
         <a:custGeom>
@@ -5642,7 +6242,7 @@
         </a:p>
       </dsp:txBody>
       <dsp:txXfrm>
-        <a:off x="3691285" y="1407073"/>
+        <a:off x="3691285" y="1191173"/>
         <a:ext cx="11925" cy="2387"/>
       </dsp:txXfrm>
     </dsp:sp>
@@ -5653,7 +6253,7 @@
       </dsp:nvSpPr>
       <dsp:spPr>
         <a:xfrm>
-          <a:off x="2558060" y="1097158"/>
+          <a:off x="2558060" y="881258"/>
           <a:ext cx="1037029" cy="622217"/>
         </a:xfrm>
         <a:prstGeom prst="rect">
@@ -5723,7 +6323,7 @@
         </a:p>
       </dsp:txBody>
       <dsp:txXfrm>
-        <a:off x="2558060" y="1097158"/>
+        <a:off x="2558060" y="881258"/>
         <a:ext cx="1037029" cy="622217"/>
       </dsp:txXfrm>
     </dsp:sp>
@@ -5734,7 +6334,7 @@
       </dsp:nvSpPr>
       <dsp:spPr>
         <a:xfrm>
-          <a:off x="4868836" y="1362547"/>
+          <a:off x="4868836" y="1146647"/>
           <a:ext cx="207916" cy="91440"/>
         </a:xfrm>
         <a:custGeom>
@@ -5807,7 +6407,7 @@
         </a:p>
       </dsp:txBody>
       <dsp:txXfrm>
-        <a:off x="4966832" y="1407073"/>
+        <a:off x="4966832" y="1191173"/>
         <a:ext cx="11925" cy="2387"/>
       </dsp:txXfrm>
     </dsp:sp>
@@ -5818,7 +6418,7 @@
       </dsp:nvSpPr>
       <dsp:spPr>
         <a:xfrm>
-          <a:off x="3833606" y="1097158"/>
+          <a:off x="3833606" y="881258"/>
           <a:ext cx="1037029" cy="622217"/>
         </a:xfrm>
         <a:prstGeom prst="rect">
@@ -5909,7 +6509,7 @@
         </a:p>
       </dsp:txBody>
       <dsp:txXfrm>
-        <a:off x="3833606" y="1097158"/>
+        <a:off x="3833606" y="881258"/>
         <a:ext cx="1037029" cy="622217"/>
       </dsp:txXfrm>
     </dsp:sp>
@@ -5920,7 +6520,7 @@
       </dsp:nvSpPr>
       <dsp:spPr>
         <a:xfrm>
-          <a:off x="5109153" y="1097158"/>
+          <a:off x="5109153" y="881258"/>
           <a:ext cx="1037029" cy="622217"/>
         </a:xfrm>
         <a:prstGeom prst="rect">
@@ -6011,7 +6611,7 @@
         </a:p>
       </dsp:txBody>
       <dsp:txXfrm>
-        <a:off x="5109153" y="1097158"/>
+        <a:off x="5109153" y="881258"/>
         <a:ext cx="1037029" cy="622217"/>
       </dsp:txXfrm>
     </dsp:sp>
@@ -7541,7 +8141,7 @@
 </file>
 
 <file path=customXml/itemProps1.xml><?xml version="1.0" encoding="utf-8"?>
-<ds:datastoreItem xmlns:ds="http://schemas.openxmlformats.org/officeDocument/2006/customXml" ds:itemID="{748029B1-3B0C-4C39-BB22-1656BB026BBD}">
+<ds:datastoreItem xmlns:ds="http://schemas.openxmlformats.org/officeDocument/2006/customXml" ds:itemID="{56B40F64-AB35-4925-B4E6-F5C630B797DC}">
   <ds:schemaRefs>
     <ds:schemaRef ds:uri="http://schemas.openxmlformats.org/officeDocument/2006/bibliography"/>
   </ds:schemaRefs>

</xml_diff>